<commit_message>
Fixed border alignment issue.
</commit_message>
<xml_diff>
--- a/tests/testthat/docx/test3.docx
+++ b/tests/testthat/docx/test3.docx
@@ -13,8 +13,12 @@
     <w:tbl>
       <w:tblPr>
         <w:tblStyle w:val="TableGrid"/>
-        <w:tblW w:w="7601.76"/>
-        <w:tblInd w:w="2809" w:type="dxa"/>
+        <w:tblCellMar>
+          <w:left w:w="72" w:type="dxa"/>
+          <w:right w:w="72" w:type="dxa"/>
+        </w:tblCellMar>
+        <w:tblW w:w="7604"/>
+        <w:tblInd w:w="2808" w:type="dxa"/>
         <w:tblBorders>
           <w:top w:val="single" w:sz="4" w:space="0" w:color="auto"/>
           <w:bottom w:val="single" w:sz="4" w:space="0" w:color="auto"/>
@@ -25,24 +29,38 @@
         </w:tblBorders>
       </w:tblPr>
       <w:tblGrid>
-        <w:gridCol w:w="3500" w:type="pct"/>
-        <w:gridCol w:w="1500" w:type="pct"/>
+        <w:gridCol w:w="5323"/>
+        <w:gridCol w:w="2281"/>
       </w:tblGrid>
       <w:tr>
         <w:trPr>
           <w:trHeight w:hRule="exact" w:val="317"/>
         </w:trPr>
         <w:tc>
-          <w:p>
-            <w:r>
-              <w:t/>
-            </w:r>
-          </w:p>
-        </w:tc>
-        <w:tc>
-          <w:p>
-            <w:r>
-              <w:t/>
+          <w:tcPr>
+            <w:tcW w:w="5323"/>
+          </w:tcPr>
+          <w:p>
+            <w:pPr>
+              <w:jc w:val="left"/>
+              <w:spacing w:after="0"/>
+            </w:pPr>
+            <w:r>
+              <w:t xml:space="preserve">Table 1.0</w:t>
+            </w:r>
+          </w:p>
+        </w:tc>
+        <w:tc>
+          <w:tcPr>
+            <w:tcW w:w="2281"/>
+          </w:tcPr>
+          <w:p>
+            <w:pPr>
+              <w:jc w:val="right"/>
+              <w:spacing w:after="0"/>
+            </w:pPr>
+            <w:r>
+              <w:t xml:space="preserve">Right</w:t>
             </w:r>
           </w:p>
         </w:tc>
@@ -53,7 +71,7 @@
         </w:trPr>
         <w:tc>
           <w:tcPr>
-            <w:tcW w:w="3500" w:type="pct"/>
+            <w:tcW w:w="5323"/>
           </w:tcPr>
           <w:p>
             <w:pPr>
@@ -61,13 +79,13 @@
               <w:spacing w:after="0"/>
             </w:pPr>
             <w:r>
-              <w:t xml:space="preserve">Table 1.0</w:t>
+              <w:t xml:space="preserve">My Nice Table</w:t>
             </w:r>
           </w:p>
         </w:tc>
         <w:tc>
           <w:tcPr>
-            <w:tcW w:w="1500" w:type="pct"/>
+            <w:tcW w:w="2281"/>
           </w:tcPr>
           <w:p>
             <w:pPr>
@@ -75,78 +93,17 @@
               <w:spacing w:after="0"/>
             </w:pPr>
             <w:r>
-              <w:t xml:space="preserve">Right</w:t>
-            </w:r>
-          </w:p>
-        </w:tc>
-      </w:tr>
-      <w:tr>
-        <w:trPr>
-          <w:trHeight w:hRule="exact" w:val="317"/>
-        </w:trPr>
-        <w:tc>
-          <w:tcPr>
-            <w:tcW w:w="3500" w:type="pct"/>
-          </w:tcPr>
-          <w:p>
-            <w:pPr>
-              <w:jc w:val="left"/>
-              <w:spacing w:after="0"/>
-            </w:pPr>
-            <w:r>
-              <w:t xml:space="preserve">My Nice Table</w:t>
-            </w:r>
-          </w:p>
-        </w:tc>
-        <w:tc>
-          <w:tcPr>
-            <w:tcW w:w="1500" w:type="pct"/>
-          </w:tcPr>
-          <w:p>
-            <w:pPr>
-              <w:jc w:val="right"/>
-              <w:spacing w:after="0"/>
-            </w:pPr>
-            <w:r>
               <w:t xml:space="preserve"> </w:t>
-            </w:r>
-          </w:p>
-        </w:tc>
-      </w:tr>
-      <w:tr>
-        <w:trPr>
-          <w:trHeight w:hRule="exact" w:val="317"/>
-        </w:trPr>
-        <w:tc>
-          <w:p>
-            <w:r>
-              <w:t/>
-            </w:r>
-          </w:p>
-        </w:tc>
-        <w:tc>
-          <w:p>
-            <w:r>
-              <w:t/>
             </w:r>
           </w:p>
         </w:tc>
       </w:tr>
     </w:tbl>
-    <w:p>
-      <w:pPr>
-        <w:spacing w:after="0" w:line="120" w:lineRule="auto"/>
-        <w:contextualSpacing/>
-        <w:rPr>
-          <w:sz w:val="0"/>
-        </w:rPr>
-      </w:pPr>
-    </w:p>
     <w:tbl>
       <w:tblPr>
-        <w:tblInd w:w="2176" w:type="dxa"/>
+        <w:tblInd w:w="2809" w:type="dxa"/>
         <w:tblStyle w:val="TableGrid"/>
-        <w:tblW w:w="8869" w:type="dxa"/>
+        <w:tblW w:w="7602" w:type="dxa"/>
         <w:tblBorders>
           <w:top w:val="single" w:sz="4" w:space="0" w:color="auto"/>
           <w:bottom w:val="single" w:sz="4" w:space="0" w:color="auto"/>
@@ -2265,19 +2222,14 @@
         </w:tc>
       </w:tr>
     </w:tbl>
-    <w:p>
-      <w:pPr>
-        <w:spacing w:after="0" w:line="120" w:lineRule="auto"/>
-        <w:contextualSpacing/>
-        <w:rPr>
-          <w:sz w:val="0"/>
-        </w:rPr>
-      </w:pPr>
-    </w:p>
     <w:tbl>
       <w:tblPr>
-        <w:tblW w:w="7602"/>
-        <w:tblInd w:w="2809" w:type="dxa"/>
+        <w:tblCellMar>
+          <w:left w:w="72" w:type="dxa"/>
+          <w:right w:w="72" w:type="dxa"/>
+        </w:tblCellMar>
+        <w:tblW w:w="7604"/>
+        <w:tblInd w:w="2808" w:type="dxa"/>
         <w:tblBorders>
           <w:top w:val="single" w:sz="4" w:space="0" w:color="auto"/>
           <w:bottom w:val="single" w:sz="4" w:space="0" w:color="auto"/>
@@ -2285,6 +2237,9 @@
           <w:right w:val="single" w:sz="4" w:space="0" w:color="auto"/>
         </w:tblBorders>
       </w:tblPr>
+      <w:tblGrid>
+        <w:gridCol w:w="7604"/>
+      </w:tblGrid>
       <w:tr>
         <w:trPr>
           <w:trHeight w:hRule="exact" w:val="317"/>
@@ -2330,6 +2285,23 @@
         </w:tc>
       </w:tr>
     </w:tbl>
+    <w:p>
+      <w:pPr>
+        <w:spacing w:after="0" w:line="0" w:lineRule="none"/>
+        <w:rPr>
+          <w:sz w:val="0"/>
+        </w:rPr>
+      </w:pPr>
+    </w:p>
+    <w:p>
+      <w:pPr>
+        <w:spacing w:after="0" w:line="245" w:lineRule="auto"/>
+        <w:contextualSpacing/>
+        <w:rPr>
+          <w:sz w:val="24"/>
+        </w:rPr>
+      </w:pPr>
+    </w:p>
   </w:body>
 </w:document>
 </file>

</xml_diff>